<commit_message>
Add cv template premium 2
</commit_message>
<xml_diff>
--- a/templates/basic1.docx
+++ b/templates/basic1.docx
@@ -76,6 +76,34 @@
                               <w:t>{name}</w:t>
                             </w:r>
                           </w:p>
+                          <w:p>
+                            <w:pPr>
+                              <w:pStyle w:val="NoSpacing"/>
+                              <w:rPr>
+                                <w:rFonts w:ascii="Calibri" w:hAnsi="Calibri" w:cs="Calibri"/>
+                                <w:b/>
+                                <w:bCs/>
+                                <w:color w:val="FFFFFF" w:themeColor="background1"/>
+                                <w:sz w:val="40"/>
+                                <w:szCs w:val="40"/>
+                                <w:lang w:val="en-US"/>
+                              </w:rPr>
+                            </w:pPr>
+                            <w:r>
+                              <w:rPr>
+                                <w:rFonts w:ascii="Calibri" w:hAnsi="Calibri" w:cs="Calibri"/>
+                                <w:b/>
+                                <w:bCs/>
+                                <w:color w:val="FFFFFF" w:themeColor="background1"/>
+                                <w:sz w:val="40"/>
+                                <w:szCs w:val="40"/>
+                                <w:lang w:val="en-US"/>
+                              </w:rPr>
+                              <w:t>{jobTitle}</w:t>
+                            </w:r>
+                            <w:bookmarkStart w:id="0" w:name="_GoBack"/>
+                            <w:bookmarkEnd w:id="0"/>
+                          </w:p>
                         </w:txbxContent>
                       </wps:txbx>
                       <wps:bodyPr rot="0" vert="horz" wrap="square" lIns="0" tIns="0" rIns="91440" bIns="45720" anchor="t" anchorCtr="0">
@@ -127,6 +155,34 @@
                         </w:rPr>
                         <w:t>{name}</w:t>
                       </w:r>
+                    </w:p>
+                    <w:p>
+                      <w:pPr>
+                        <w:pStyle w:val="NoSpacing"/>
+                        <w:rPr>
+                          <w:rFonts w:ascii="Calibri" w:hAnsi="Calibri" w:cs="Calibri"/>
+                          <w:b/>
+                          <w:bCs/>
+                          <w:color w:val="FFFFFF" w:themeColor="background1"/>
+                          <w:sz w:val="40"/>
+                          <w:szCs w:val="40"/>
+                          <w:lang w:val="en-US"/>
+                        </w:rPr>
+                      </w:pPr>
+                      <w:r>
+                        <w:rPr>
+                          <w:rFonts w:ascii="Calibri" w:hAnsi="Calibri" w:cs="Calibri"/>
+                          <w:b/>
+                          <w:bCs/>
+                          <w:color w:val="FFFFFF" w:themeColor="background1"/>
+                          <w:sz w:val="40"/>
+                          <w:szCs w:val="40"/>
+                          <w:lang w:val="en-US"/>
+                        </w:rPr>
+                        <w:t>{jobTitle}</w:t>
+                      </w:r>
+                      <w:bookmarkStart w:id="1" w:name="_GoBack"/>
+                      <w:bookmarkEnd w:id="1"/>
                     </w:p>
                   </w:txbxContent>
                 </v:textbox>
@@ -947,23 +1003,7 @@
                                 <w:sz w:val="24"/>
                                 <w:szCs w:val="24"/>
                               </w:rPr>
-                              <w:t>{#</w:t>
-                            </w:r>
-                            <w:bookmarkStart w:id="0" w:name="_GoBack"/>
-                            <w:bookmarkEnd w:id="0"/>
-                            <w:r>
-                              <w:rPr>
-                                <w:sz w:val="24"/>
-                                <w:szCs w:val="24"/>
-                              </w:rPr>
-                              <w:t>hasCertifications</w:t>
-                            </w:r>
-                            <w:r>
-                              <w:rPr>
-                                <w:sz w:val="24"/>
-                                <w:szCs w:val="24"/>
-                              </w:rPr>
-                              <w:t>}</w:t>
+                              <w:t>{#hasCertifications}</w:t>
                             </w:r>
                           </w:p>
                           <w:p>

</xml_diff>